<commit_message>
doc file correct the section and grammar
</commit_message>
<xml_diff>
--- a/CZ3006_Lab1_SlidingWindowProtocol_ZhangDanyang_SSP4.docx
+++ b/CZ3006_Lab1_SlidingWindowProtocol_ZhangDanyang_SSP4.docx
@@ -637,7 +637,10 @@
         <w:t xml:space="preserve">The objective of the CZ3006 Net Centric Computing laboratory, Implementation of Sliding Window Protocol, is to </w:t>
       </w:r>
       <w:r>
-        <w:t>develop understanding protocols in Data Link Layer in a fine details. Follow control, piggybagging, buffering</w:t>
+        <w:t>understand</w:t>
+      </w:r>
+      <w:r>
+        <w:t xml:space="preserve"> protocols in Data Link Layer in a fine details. Follow control, piggybagging, buffering</w:t>
       </w:r>
       <w:r>
         <w:t>, circular window</w:t>
@@ -657,7 +660,13 @@
     </w:p>
     <w:p>
       <w:r>
-        <w:t xml:space="preserve">In this laboratory, the protocol 6, Sliding Window Protocol, is implemented. It is simulated over communication network system of </w:t>
+        <w:t xml:space="preserve">In this laboratory, the protocol 6, Sliding Window Protocol, is implemented. It is simulated over communication network </w:t>
+      </w:r>
+      <w:r>
+        <w:t>environment</w:t>
+      </w:r>
+      <w:r>
+        <w:t xml:space="preserve"> of </w:t>
       </w:r>
       <w:proofErr w:type="spellStart"/>
       <w:r>
@@ -665,7 +674,13 @@
       </w:r>
       <w:proofErr w:type="spellEnd"/>
       <w:r>
-        <w:t xml:space="preserve"> connecting two virtual machine </w:t>
+        <w:t xml:space="preserve"> connecting two virtual machine</w:t>
+      </w:r>
+      <w:r>
+        <w:t>s</w:t>
+      </w:r>
+      <w:r>
+        <w:t xml:space="preserve"> </w:t>
       </w:r>
       <w:proofErr w:type="spellStart"/>
       <w:r>
@@ -701,7 +716,7 @@
       </w:tblPr>
       <w:tblGrid>
         <w:gridCol w:w="5058"/>
-        <w:gridCol w:w="1630"/>
+        <w:gridCol w:w="1773"/>
         <w:gridCol w:w="2235"/>
       </w:tblGrid>
       <w:tr>
@@ -719,14 +734,14 @@
               <w:contextualSpacing/>
               <w:jc w:val="center"/>
               <w:rPr>
-                <w:rFonts w:ascii="Times New Roman" w:eastAsia="SimSun" w:hAnsi="Times New Roman" w:cs="Times New Roman"/>
+                <w:rFonts w:eastAsia="SimSun" w:cs="Times New Roman"/>
                 <w:szCs w:val="22"/>
                 <w:u w:val="single"/>
               </w:rPr>
             </w:pPr>
             <w:r>
               <w:rPr>
-                <w:rFonts w:ascii="Times New Roman" w:eastAsia="SimSun" w:hAnsi="Times New Roman" w:cs="Times New Roman"/>
+                <w:rFonts w:eastAsia="SimSun" w:cs="Times New Roman"/>
                 <w:szCs w:val="22"/>
                 <w:u w:val="single"/>
               </w:rPr>
@@ -745,14 +760,14 @@
               <w:jc w:val="center"/>
               <w:cnfStyle w:val="100000000000" w:firstRow="1" w:lastRow="0" w:firstColumn="0" w:lastColumn="0" w:oddVBand="0" w:evenVBand="0" w:oddHBand="0" w:evenHBand="0" w:firstRowFirstColumn="0" w:firstRowLastColumn="0" w:lastRowFirstColumn="0" w:lastRowLastColumn="0"/>
               <w:rPr>
-                <w:rFonts w:ascii="Times New Roman" w:eastAsia="SimSun" w:hAnsi="Times New Roman" w:cs="Times New Roman"/>
+                <w:rFonts w:eastAsia="SimSun" w:cs="Times New Roman"/>
                 <w:szCs w:val="22"/>
                 <w:u w:val="single"/>
               </w:rPr>
             </w:pPr>
             <w:r>
               <w:rPr>
-                <w:rFonts w:ascii="Times New Roman" w:eastAsia="SimSun" w:hAnsi="Times New Roman" w:cs="Times New Roman"/>
+                <w:rFonts w:eastAsia="SimSun" w:cs="Times New Roman"/>
                 <w:szCs w:val="22"/>
                 <w:u w:val="single"/>
               </w:rPr>
@@ -766,7 +781,7 @@
               <w:jc w:val="center"/>
               <w:cnfStyle w:val="100000000000" w:firstRow="1" w:lastRow="0" w:firstColumn="0" w:lastColumn="0" w:oddVBand="0" w:evenVBand="0" w:oddHBand="0" w:evenHBand="0" w:firstRowFirstColumn="0" w:firstRowLastColumn="0" w:lastRowFirstColumn="0" w:lastRowLastColumn="0"/>
               <w:rPr>
-                <w:rFonts w:ascii="Times New Roman" w:eastAsia="SimSun" w:hAnsi="Times New Roman" w:cs="Times New Roman"/>
+                <w:rFonts w:eastAsia="SimSun" w:cs="Times New Roman"/>
                 <w:szCs w:val="22"/>
                 <w:u w:val="single"/>
               </w:rPr>
@@ -784,19 +799,21 @@
               <w:jc w:val="center"/>
               <w:cnfStyle w:val="100000000000" w:firstRow="1" w:lastRow="0" w:firstColumn="0" w:lastColumn="0" w:oddVBand="0" w:evenVBand="0" w:oddHBand="0" w:evenHBand="0" w:firstRowFirstColumn="0" w:firstRowLastColumn="0" w:lastRowFirstColumn="0" w:lastRowLastColumn="0"/>
               <w:rPr>
-                <w:rFonts w:ascii="Times New Roman" w:eastAsia="SimSun" w:hAnsi="Times New Roman" w:cs="Times New Roman"/>
+                <w:rFonts w:eastAsia="SimSun" w:cs="Times New Roman"/>
                 <w:szCs w:val="22"/>
                 <w:u w:val="single"/>
               </w:rPr>
             </w:pPr>
             <w:r>
               <w:rPr>
-                <w:rFonts w:ascii="Times New Roman" w:eastAsia="SimSun" w:hAnsi="Times New Roman" w:cs="Times New Roman"/>
+                <w:rFonts w:eastAsia="SimSun" w:cs="Times New Roman"/>
                 <w:szCs w:val="22"/>
                 <w:u w:val="single"/>
               </w:rPr>
-              <w:t>Done by</w:t>
+              <w:t>Author</w:t>
             </w:r>
+            <w:bookmarkStart w:id="0" w:name="_GoBack"/>
+            <w:bookmarkEnd w:id="0"/>
           </w:p>
         </w:tc>
       </w:tr>
@@ -815,20 +832,20 @@
               <w:spacing w:before="0" w:line="360" w:lineRule="auto"/>
               <w:jc w:val="center"/>
               <w:rPr>
-                <w:rFonts w:ascii="Times New Roman" w:eastAsia="SimSun" w:hAnsi="Times New Roman" w:cs="Times New Roman"/>
+                <w:rFonts w:eastAsia="SimSun" w:cs="Times New Roman"/>
                 <w:szCs w:val="22"/>
               </w:rPr>
             </w:pPr>
             <w:r>
               <w:rPr>
-                <w:rFonts w:ascii="Times New Roman" w:eastAsia="SimSun" w:hAnsi="Times New Roman" w:cs="Times New Roman"/>
+                <w:rFonts w:eastAsia="SimSun" w:cs="Times New Roman"/>
                 <w:szCs w:val="22"/>
               </w:rPr>
               <w:t>Full-duplex data communication</w:t>
             </w:r>
             <w:r>
               <w:rPr>
-                <w:rFonts w:ascii="Times New Roman" w:eastAsia="SimSun" w:hAnsi="Times New Roman" w:cs="Times New Roman"/>
+                <w:rFonts w:eastAsia="SimSun" w:cs="Times New Roman"/>
                 <w:szCs w:val="22"/>
               </w:rPr>
               <w:t xml:space="preserve"> (Sender is the Receiver and vice versa over single communication channel)</w:t>
@@ -846,13 +863,13 @@
               <w:jc w:val="center"/>
               <w:cnfStyle w:val="000000100000" w:firstRow="0" w:lastRow="0" w:firstColumn="0" w:lastColumn="0" w:oddVBand="0" w:evenVBand="0" w:oddHBand="1" w:evenHBand="0" w:firstRowFirstColumn="0" w:firstRowLastColumn="0" w:lastRowFirstColumn="0" w:lastRowLastColumn="0"/>
               <w:rPr>
-                <w:rFonts w:ascii="Times New Roman" w:eastAsia="SimSun" w:hAnsi="Times New Roman" w:cs="Times New Roman"/>
+                <w:rFonts w:eastAsia="SimSun" w:cs="Times New Roman"/>
                 <w:szCs w:val="22"/>
               </w:rPr>
             </w:pPr>
             <w:r>
               <w:rPr>
-                <w:rFonts w:ascii="Times New Roman" w:eastAsia="SimSun" w:hAnsi="Times New Roman" w:cs="Times New Roman"/>
+                <w:rFonts w:eastAsia="SimSun" w:cs="Times New Roman"/>
                 <w:szCs w:val="22"/>
               </w:rPr>
               <w:t>Completed</w:t>
@@ -864,7 +881,7 @@
               <w:jc w:val="center"/>
               <w:cnfStyle w:val="000000100000" w:firstRow="0" w:lastRow="0" w:firstColumn="0" w:lastColumn="0" w:oddVBand="0" w:evenVBand="0" w:oddHBand="1" w:evenHBand="0" w:firstRowFirstColumn="0" w:firstRowLastColumn="0" w:lastRowFirstColumn="0" w:lastRowLastColumn="0"/>
               <w:rPr>
-                <w:rFonts w:ascii="Times New Roman" w:eastAsia="SimSun" w:hAnsi="Times New Roman" w:cs="Times New Roman"/>
+                <w:rFonts w:eastAsia="SimSun" w:cs="Times New Roman"/>
                 <w:szCs w:val="22"/>
               </w:rPr>
             </w:pPr>
@@ -882,14 +899,14 @@
               <w:jc w:val="center"/>
               <w:cnfStyle w:val="000000100000" w:firstRow="0" w:lastRow="0" w:firstColumn="0" w:lastColumn="0" w:oddVBand="0" w:evenVBand="0" w:oddHBand="1" w:evenHBand="0" w:firstRowFirstColumn="0" w:firstRowLastColumn="0" w:lastRowFirstColumn="0" w:lastRowLastColumn="0"/>
               <w:rPr>
-                <w:rFonts w:ascii="Times New Roman" w:eastAsia="SimSun" w:hAnsi="Times New Roman" w:cs="Times New Roman"/>
+                <w:rFonts w:eastAsia="SimSun" w:cs="Times New Roman"/>
                 <w:sz w:val="22"/>
                 <w:szCs w:val="22"/>
               </w:rPr>
             </w:pPr>
             <w:r>
               <w:rPr>
-                <w:rFonts w:ascii="Times New Roman" w:eastAsia="SimSun" w:hAnsi="Times New Roman" w:cs="Times New Roman"/>
+                <w:rFonts w:eastAsia="SimSun" w:cs="Times New Roman"/>
                 <w:sz w:val="22"/>
                 <w:szCs w:val="22"/>
               </w:rPr>
@@ -910,41 +927,34 @@
               <w:spacing w:before="0" w:line="360" w:lineRule="auto"/>
               <w:jc w:val="center"/>
               <w:rPr>
-                <w:rFonts w:ascii="Times New Roman" w:eastAsia="SimSun" w:hAnsi="Times New Roman" w:cs="Times New Roman"/>
+                <w:rFonts w:eastAsia="SimSun" w:cs="Times New Roman"/>
                 <w:szCs w:val="22"/>
               </w:rPr>
             </w:pPr>
             <w:r>
               <w:rPr>
-                <w:rFonts w:ascii="Times New Roman" w:eastAsia="SimSun" w:hAnsi="Times New Roman" w:cs="Times New Roman"/>
-                <w:szCs w:val="22"/>
-              </w:rPr>
-              <w:t>In-order delivery of packets to the network-layer</w:t>
+                <w:rFonts w:eastAsia="SimSun" w:cs="Times New Roman"/>
+                <w:szCs w:val="22"/>
+              </w:rPr>
+              <w:t>In-order delivery of packets to the network-layer (Out-of-order receive</w:t>
             </w:r>
             <w:r>
               <w:rPr>
-                <w:rFonts w:ascii="Times New Roman" w:eastAsia="SimSun" w:hAnsi="Times New Roman" w:cs="Times New Roman"/>
-                <w:szCs w:val="22"/>
-              </w:rPr>
-              <w:t xml:space="preserve"> (Out-of-order receive</w:t>
-            </w:r>
-            <w:r>
-              <w:rPr>
-                <w:rFonts w:ascii="Times New Roman" w:eastAsia="SimSun" w:hAnsi="Times New Roman" w:cs="Times New Roman"/>
+                <w:rFonts w:eastAsia="SimSun" w:cs="Times New Roman"/>
                 <w:szCs w:val="22"/>
               </w:rPr>
               <w:t xml:space="preserve"> from Physical Layer</w:t>
             </w:r>
             <w:r>
               <w:rPr>
-                <w:rFonts w:ascii="Times New Roman" w:eastAsia="SimSun" w:hAnsi="Times New Roman" w:cs="Times New Roman"/>
+                <w:rFonts w:eastAsia="SimSun" w:cs="Times New Roman"/>
                 <w:szCs w:val="22"/>
               </w:rPr>
               <w:t xml:space="preserve">, and in-order </w:t>
             </w:r>
             <w:r>
               <w:rPr>
-                <w:rFonts w:ascii="Times New Roman" w:eastAsia="SimSun" w:hAnsi="Times New Roman" w:cs="Times New Roman"/>
+                <w:rFonts w:eastAsia="SimSun" w:cs="Times New Roman"/>
                 <w:szCs w:val="22"/>
               </w:rPr>
               <w:t>deliver to Network Layer)</w:t>
@@ -962,7 +972,7 @@
               <w:jc w:val="center"/>
               <w:cnfStyle w:val="000000000000" w:firstRow="0" w:lastRow="0" w:firstColumn="0" w:lastColumn="0" w:oddVBand="0" w:evenVBand="0" w:oddHBand="0" w:evenHBand="0" w:firstRowFirstColumn="0" w:firstRowLastColumn="0" w:lastRowFirstColumn="0" w:lastRowLastColumn="0"/>
               <w:rPr>
-                <w:rFonts w:ascii="Times New Roman" w:eastAsia="SimSun" w:hAnsi="Times New Roman" w:cs="Times New Roman"/>
+                <w:rFonts w:eastAsia="SimSun" w:cs="Times New Roman"/>
                 <w:szCs w:val="22"/>
               </w:rPr>
             </w:pPr>
@@ -973,13 +983,13 @@
               <w:jc w:val="center"/>
               <w:cnfStyle w:val="000000000000" w:firstRow="0" w:lastRow="0" w:firstColumn="0" w:lastColumn="0" w:oddVBand="0" w:evenVBand="0" w:oddHBand="0" w:evenHBand="0" w:firstRowFirstColumn="0" w:firstRowLastColumn="0" w:lastRowFirstColumn="0" w:lastRowLastColumn="0"/>
               <w:rPr>
-                <w:rFonts w:ascii="Times New Roman" w:eastAsia="SimSun" w:hAnsi="Times New Roman" w:cs="Times New Roman"/>
+                <w:rFonts w:eastAsia="SimSun" w:cs="Times New Roman"/>
                 <w:szCs w:val="22"/>
               </w:rPr>
             </w:pPr>
             <w:r>
               <w:rPr>
-                <w:rFonts w:ascii="Times New Roman" w:eastAsia="SimSun" w:hAnsi="Times New Roman" w:cs="Times New Roman"/>
+                <w:rFonts w:eastAsia="SimSun" w:cs="Times New Roman"/>
                 <w:szCs w:val="22"/>
               </w:rPr>
               <w:t>Completed</w:t>
@@ -991,7 +1001,7 @@
               <w:jc w:val="center"/>
               <w:cnfStyle w:val="000000000000" w:firstRow="0" w:lastRow="0" w:firstColumn="0" w:lastColumn="0" w:oddVBand="0" w:evenVBand="0" w:oddHBand="0" w:evenHBand="0" w:firstRowFirstColumn="0" w:firstRowLastColumn="0" w:lastRowFirstColumn="0" w:lastRowLastColumn="0"/>
               <w:rPr>
-                <w:rFonts w:ascii="Times New Roman" w:eastAsia="SimSun" w:hAnsi="Times New Roman" w:cs="Times New Roman"/>
+                <w:rFonts w:eastAsia="SimSun" w:cs="Times New Roman"/>
                 <w:szCs w:val="22"/>
               </w:rPr>
             </w:pPr>
@@ -1009,14 +1019,14 @@
               <w:jc w:val="center"/>
               <w:cnfStyle w:val="000000000000" w:firstRow="0" w:lastRow="0" w:firstColumn="0" w:lastColumn="0" w:oddVBand="0" w:evenVBand="0" w:oddHBand="0" w:evenHBand="0" w:firstRowFirstColumn="0" w:firstRowLastColumn="0" w:lastRowFirstColumn="0" w:lastRowLastColumn="0"/>
               <w:rPr>
-                <w:rFonts w:ascii="Times New Roman" w:eastAsia="SimSun" w:hAnsi="Times New Roman" w:cs="Times New Roman"/>
+                <w:rFonts w:eastAsia="SimSun" w:cs="Times New Roman"/>
                 <w:sz w:val="22"/>
                 <w:szCs w:val="22"/>
               </w:rPr>
             </w:pPr>
             <w:r>
               <w:rPr>
-                <w:rFonts w:ascii="Times New Roman" w:eastAsia="SimSun" w:hAnsi="Times New Roman" w:cs="Times New Roman"/>
+                <w:rFonts w:eastAsia="SimSun" w:cs="Times New Roman"/>
                 <w:sz w:val="22"/>
                 <w:szCs w:val="22"/>
               </w:rPr>
@@ -1041,13 +1051,13 @@
               <w:spacing w:before="0" w:line="360" w:lineRule="auto"/>
               <w:jc w:val="center"/>
               <w:rPr>
-                <w:rFonts w:ascii="Times New Roman" w:eastAsia="SimSun" w:hAnsi="Times New Roman" w:cs="Times New Roman"/>
+                <w:rFonts w:eastAsia="SimSun" w:cs="Times New Roman"/>
                 <w:szCs w:val="22"/>
               </w:rPr>
             </w:pPr>
             <w:r>
               <w:rPr>
-                <w:rFonts w:ascii="Times New Roman" w:eastAsia="SimSun" w:hAnsi="Times New Roman" w:cs="Times New Roman"/>
+                <w:rFonts w:eastAsia="SimSun" w:cs="Times New Roman"/>
                 <w:szCs w:val="22"/>
               </w:rPr>
               <w:t>Selective repeat retransmission strategy</w:t>
@@ -1065,13 +1075,13 @@
               <w:jc w:val="center"/>
               <w:cnfStyle w:val="000000100000" w:firstRow="0" w:lastRow="0" w:firstColumn="0" w:lastColumn="0" w:oddVBand="0" w:evenVBand="0" w:oddHBand="1" w:evenHBand="0" w:firstRowFirstColumn="0" w:firstRowLastColumn="0" w:lastRowFirstColumn="0" w:lastRowLastColumn="0"/>
               <w:rPr>
-                <w:rFonts w:ascii="Times New Roman" w:eastAsia="SimSun" w:hAnsi="Times New Roman" w:cs="Times New Roman"/>
+                <w:rFonts w:eastAsia="SimSun" w:cs="Times New Roman"/>
                 <w:szCs w:val="22"/>
               </w:rPr>
             </w:pPr>
             <w:r>
               <w:rPr>
-                <w:rFonts w:ascii="Times New Roman" w:eastAsia="SimSun" w:hAnsi="Times New Roman" w:cs="Times New Roman"/>
+                <w:rFonts w:eastAsia="SimSun" w:cs="Times New Roman"/>
                 <w:szCs w:val="22"/>
               </w:rPr>
               <w:t>Completed</w:t>
@@ -1090,14 +1100,14 @@
               <w:jc w:val="center"/>
               <w:cnfStyle w:val="000000100000" w:firstRow="0" w:lastRow="0" w:firstColumn="0" w:lastColumn="0" w:oddVBand="0" w:evenVBand="0" w:oddHBand="1" w:evenHBand="0" w:firstRowFirstColumn="0" w:firstRowLastColumn="0" w:lastRowFirstColumn="0" w:lastRowLastColumn="0"/>
               <w:rPr>
-                <w:rFonts w:ascii="Times New Roman" w:eastAsia="SimSun" w:hAnsi="Times New Roman" w:cs="Times New Roman"/>
+                <w:rFonts w:eastAsia="SimSun" w:cs="Times New Roman"/>
                 <w:sz w:val="22"/>
                 <w:szCs w:val="22"/>
               </w:rPr>
             </w:pPr>
             <w:r>
               <w:rPr>
-                <w:rFonts w:ascii="Times New Roman" w:eastAsia="SimSun" w:hAnsi="Times New Roman" w:cs="Times New Roman"/>
+                <w:rFonts w:eastAsia="SimSun" w:cs="Times New Roman"/>
                 <w:sz w:val="22"/>
                 <w:szCs w:val="22"/>
               </w:rPr>
@@ -1121,23 +1131,16 @@
               <w:spacing w:before="0" w:line="360" w:lineRule="auto"/>
               <w:jc w:val="center"/>
               <w:rPr>
-                <w:rFonts w:ascii="Times New Roman" w:eastAsia="SimSun" w:hAnsi="Times New Roman" w:cs="Times New Roman"/>
+                <w:rFonts w:eastAsia="SimSun" w:cs="Times New Roman"/>
                 <w:szCs w:val="22"/>
               </w:rPr>
             </w:pPr>
             <w:r>
               <w:rPr>
-                <w:rFonts w:ascii="Times New Roman" w:eastAsia="SimSun" w:hAnsi="Times New Roman" w:cs="Times New Roman"/>
-                <w:szCs w:val="22"/>
-              </w:rPr>
-              <w:t>Synchronization with the n</w:t>
-            </w:r>
-            <w:r>
-              <w:rPr>
-                <w:rFonts w:ascii="Times New Roman" w:eastAsia="SimSun" w:hAnsi="Times New Roman" w:cs="Times New Roman"/>
-                <w:szCs w:val="22"/>
-              </w:rPr>
-              <w:t>etwork-layer (Granting Credit)</w:t>
+                <w:rFonts w:eastAsia="SimSun" w:cs="Times New Roman"/>
+                <w:szCs w:val="22"/>
+              </w:rPr>
+              <w:t>Synchronization with the network-layer (Granting Credit)</w:t>
             </w:r>
           </w:p>
         </w:tc>
@@ -1152,13 +1155,13 @@
               <w:jc w:val="center"/>
               <w:cnfStyle w:val="000000000000" w:firstRow="0" w:lastRow="0" w:firstColumn="0" w:lastColumn="0" w:oddVBand="0" w:evenVBand="0" w:oddHBand="0" w:evenHBand="0" w:firstRowFirstColumn="0" w:firstRowLastColumn="0" w:lastRowFirstColumn="0" w:lastRowLastColumn="0"/>
               <w:rPr>
-                <w:rFonts w:ascii="Times New Roman" w:eastAsia="SimSun" w:hAnsi="Times New Roman" w:cs="Times New Roman"/>
+                <w:rFonts w:eastAsia="SimSun" w:cs="Times New Roman"/>
                 <w:szCs w:val="22"/>
               </w:rPr>
             </w:pPr>
             <w:r>
               <w:rPr>
-                <w:rFonts w:ascii="Times New Roman" w:eastAsia="SimSun" w:hAnsi="Times New Roman" w:cs="Times New Roman"/>
+                <w:rFonts w:eastAsia="SimSun" w:cs="Times New Roman"/>
                 <w:szCs w:val="22"/>
               </w:rPr>
               <w:t>Completed</w:t>
@@ -1177,14 +1180,14 @@
               <w:jc w:val="center"/>
               <w:cnfStyle w:val="000000000000" w:firstRow="0" w:lastRow="0" w:firstColumn="0" w:lastColumn="0" w:oddVBand="0" w:evenVBand="0" w:oddHBand="0" w:evenHBand="0" w:firstRowFirstColumn="0" w:firstRowLastColumn="0" w:lastRowFirstColumn="0" w:lastRowLastColumn="0"/>
               <w:rPr>
-                <w:rFonts w:ascii="Times New Roman" w:eastAsia="SimSun" w:hAnsi="Times New Roman" w:cs="Times New Roman"/>
+                <w:rFonts w:eastAsia="SimSun" w:cs="Times New Roman"/>
                 <w:sz w:val="22"/>
                 <w:szCs w:val="22"/>
               </w:rPr>
             </w:pPr>
             <w:r>
               <w:rPr>
-                <w:rFonts w:ascii="Times New Roman" w:eastAsia="SimSun" w:hAnsi="Times New Roman" w:cs="Times New Roman"/>
+                <w:rFonts w:eastAsia="SimSun" w:cs="Times New Roman"/>
                 <w:sz w:val="22"/>
                 <w:szCs w:val="22"/>
               </w:rPr>
@@ -1209,23 +1212,16 @@
               <w:spacing w:before="0" w:line="360" w:lineRule="auto"/>
               <w:jc w:val="center"/>
               <w:rPr>
-                <w:rFonts w:ascii="Times New Roman" w:eastAsia="SimSun" w:hAnsi="Times New Roman" w:cs="Times New Roman"/>
+                <w:rFonts w:eastAsia="SimSun" w:cs="Times New Roman"/>
                 <w:szCs w:val="22"/>
               </w:rPr>
             </w:pPr>
             <w:r>
               <w:rPr>
-                <w:rFonts w:ascii="Times New Roman" w:eastAsia="SimSun" w:hAnsi="Times New Roman" w:cs="Times New Roman"/>
-                <w:szCs w:val="22"/>
-              </w:rPr>
-              <w:t>Negative acknowledgement</w:t>
-            </w:r>
-            <w:r>
-              <w:rPr>
-                <w:rFonts w:ascii="Times New Roman" w:eastAsia="SimSun" w:hAnsi="Times New Roman" w:cs="Times New Roman"/>
-                <w:szCs w:val="22"/>
-              </w:rPr>
-              <w:t xml:space="preserve"> (NACK)</w:t>
+                <w:rFonts w:eastAsia="SimSun" w:cs="Times New Roman"/>
+                <w:szCs w:val="22"/>
+              </w:rPr>
+              <w:t>Negative acknowledgement (NACK)</w:t>
             </w:r>
           </w:p>
         </w:tc>
@@ -1240,13 +1236,13 @@
               <w:jc w:val="center"/>
               <w:cnfStyle w:val="000000100000" w:firstRow="0" w:lastRow="0" w:firstColumn="0" w:lastColumn="0" w:oddVBand="0" w:evenVBand="0" w:oddHBand="1" w:evenHBand="0" w:firstRowFirstColumn="0" w:firstRowLastColumn="0" w:lastRowFirstColumn="0" w:lastRowLastColumn="0"/>
               <w:rPr>
-                <w:rFonts w:ascii="Times New Roman" w:eastAsia="SimSun" w:hAnsi="Times New Roman" w:cs="Times New Roman"/>
+                <w:rFonts w:eastAsia="SimSun" w:cs="Times New Roman"/>
                 <w:szCs w:val="22"/>
               </w:rPr>
             </w:pPr>
             <w:r>
               <w:rPr>
-                <w:rFonts w:ascii="Times New Roman" w:eastAsia="SimSun" w:hAnsi="Times New Roman" w:cs="Times New Roman"/>
+                <w:rFonts w:eastAsia="SimSun" w:cs="Times New Roman"/>
                 <w:szCs w:val="22"/>
               </w:rPr>
               <w:t>Completed</w:t>
@@ -1265,14 +1261,14 @@
               <w:jc w:val="center"/>
               <w:cnfStyle w:val="000000100000" w:firstRow="0" w:lastRow="0" w:firstColumn="0" w:lastColumn="0" w:oddVBand="0" w:evenVBand="0" w:oddHBand="1" w:evenHBand="0" w:firstRowFirstColumn="0" w:firstRowLastColumn="0" w:lastRowFirstColumn="0" w:lastRowLastColumn="0"/>
               <w:rPr>
-                <w:rFonts w:ascii="Times New Roman" w:eastAsia="SimSun" w:hAnsi="Times New Roman" w:cs="Times New Roman"/>
+                <w:rFonts w:eastAsia="SimSun" w:cs="Times New Roman"/>
                 <w:sz w:val="22"/>
                 <w:szCs w:val="22"/>
               </w:rPr>
             </w:pPr>
             <w:r>
               <w:rPr>
-                <w:rFonts w:ascii="Times New Roman" w:eastAsia="SimSun" w:hAnsi="Times New Roman" w:cs="Times New Roman"/>
+                <w:rFonts w:eastAsia="SimSun" w:cs="Times New Roman"/>
                 <w:sz w:val="22"/>
                 <w:szCs w:val="22"/>
               </w:rPr>
@@ -1296,23 +1292,16 @@
               <w:spacing w:before="0" w:line="360" w:lineRule="auto"/>
               <w:jc w:val="center"/>
               <w:rPr>
-                <w:rFonts w:ascii="Times New Roman" w:eastAsia="SimSun" w:hAnsi="Times New Roman" w:cs="Times New Roman"/>
+                <w:rFonts w:eastAsia="SimSun" w:cs="Times New Roman"/>
                 <w:szCs w:val="22"/>
               </w:rPr>
             </w:pPr>
             <w:r>
               <w:rPr>
-                <w:rFonts w:ascii="Times New Roman" w:eastAsia="SimSun" w:hAnsi="Times New Roman" w:cs="Times New Roman"/>
-                <w:szCs w:val="22"/>
-              </w:rPr>
-              <w:t>Separate acknowledgment when the reverse traffic is light or none</w:t>
-            </w:r>
-            <w:r>
-              <w:rPr>
-                <w:rFonts w:ascii="Times New Roman" w:eastAsia="SimSun" w:hAnsi="Times New Roman" w:cs="Times New Roman"/>
-                <w:szCs w:val="22"/>
-              </w:rPr>
-              <w:t xml:space="preserve"> (individual ACK)</w:t>
+                <w:rFonts w:eastAsia="SimSun" w:cs="Times New Roman"/>
+                <w:szCs w:val="22"/>
+              </w:rPr>
+              <w:t>Separate acknowledgment when the reverse traffic is light or none (individual ACK)</w:t>
             </w:r>
           </w:p>
         </w:tc>
@@ -1327,13 +1316,13 @@
               <w:jc w:val="center"/>
               <w:cnfStyle w:val="000000000000" w:firstRow="0" w:lastRow="0" w:firstColumn="0" w:lastColumn="0" w:oddVBand="0" w:evenVBand="0" w:oddHBand="0" w:evenHBand="0" w:firstRowFirstColumn="0" w:firstRowLastColumn="0" w:lastRowFirstColumn="0" w:lastRowLastColumn="0"/>
               <w:rPr>
-                <w:rFonts w:ascii="Times New Roman" w:eastAsia="SimSun" w:hAnsi="Times New Roman" w:cs="Times New Roman"/>
+                <w:rFonts w:eastAsia="SimSun" w:cs="Times New Roman"/>
                 <w:szCs w:val="22"/>
               </w:rPr>
             </w:pPr>
             <w:r>
               <w:rPr>
-                <w:rFonts w:ascii="Times New Roman" w:eastAsia="SimSun" w:hAnsi="Times New Roman" w:cs="Times New Roman"/>
+                <w:rFonts w:eastAsia="SimSun" w:cs="Times New Roman"/>
                 <w:szCs w:val="22"/>
               </w:rPr>
               <w:t>Completed</w:t>
@@ -1352,14 +1341,14 @@
               <w:jc w:val="center"/>
               <w:cnfStyle w:val="000000000000" w:firstRow="0" w:lastRow="0" w:firstColumn="0" w:lastColumn="0" w:oddVBand="0" w:evenVBand="0" w:oddHBand="0" w:evenHBand="0" w:firstRowFirstColumn="0" w:firstRowLastColumn="0" w:lastRowFirstColumn="0" w:lastRowLastColumn="0"/>
               <w:rPr>
-                <w:rFonts w:ascii="Times New Roman" w:eastAsia="SimSun" w:hAnsi="Times New Roman" w:cs="Times New Roman"/>
+                <w:rFonts w:eastAsia="SimSun" w:cs="Times New Roman"/>
                 <w:sz w:val="22"/>
                 <w:szCs w:val="22"/>
               </w:rPr>
             </w:pPr>
             <w:r>
               <w:rPr>
-                <w:rFonts w:ascii="Times New Roman" w:eastAsia="SimSun" w:hAnsi="Times New Roman" w:cs="Times New Roman"/>
+                <w:rFonts w:eastAsia="SimSun" w:cs="Times New Roman"/>
                 <w:sz w:val="22"/>
                 <w:szCs w:val="22"/>
               </w:rPr>
@@ -1384,13 +1373,13 @@
               <w:spacing w:before="0" w:line="360" w:lineRule="auto"/>
               <w:jc w:val="center"/>
               <w:rPr>
-                <w:rFonts w:ascii="Times New Roman" w:eastAsia="SimSun" w:hAnsi="Times New Roman" w:cs="Times New Roman"/>
+                <w:rFonts w:eastAsia="SimSun" w:cs="Times New Roman"/>
                 <w:szCs w:val="22"/>
               </w:rPr>
             </w:pPr>
             <w:r>
               <w:rPr>
-                <w:rFonts w:ascii="Times New Roman" w:eastAsia="SimSun" w:hAnsi="Times New Roman" w:cs="Times New Roman"/>
+                <w:rFonts w:eastAsia="SimSun" w:cs="Times New Roman"/>
                 <w:szCs w:val="22"/>
               </w:rPr>
               <w:t>Ability to withstand quality level 0, 1, 2, and 3 of the simulator component.</w:t>
@@ -1408,13 +1397,13 @@
               <w:jc w:val="center"/>
               <w:cnfStyle w:val="000000100000" w:firstRow="0" w:lastRow="0" w:firstColumn="0" w:lastColumn="0" w:oddVBand="0" w:evenVBand="0" w:oddHBand="1" w:evenHBand="0" w:firstRowFirstColumn="0" w:firstRowLastColumn="0" w:lastRowFirstColumn="0" w:lastRowLastColumn="0"/>
               <w:rPr>
-                <w:rFonts w:ascii="Times New Roman" w:eastAsia="SimSun" w:hAnsi="Times New Roman" w:cs="Times New Roman"/>
+                <w:rFonts w:eastAsia="SimSun" w:cs="Times New Roman"/>
                 <w:szCs w:val="22"/>
               </w:rPr>
             </w:pPr>
             <w:r>
               <w:rPr>
-                <w:rFonts w:ascii="Times New Roman" w:eastAsia="SimSun" w:hAnsi="Times New Roman" w:cs="Times New Roman"/>
+                <w:rFonts w:eastAsia="SimSun" w:cs="Times New Roman"/>
                 <w:szCs w:val="22"/>
               </w:rPr>
               <w:t>Completed</w:t>
@@ -1433,14 +1422,14 @@
               <w:jc w:val="center"/>
               <w:cnfStyle w:val="000000100000" w:firstRow="0" w:lastRow="0" w:firstColumn="0" w:lastColumn="0" w:oddVBand="0" w:evenVBand="0" w:oddHBand="1" w:evenHBand="0" w:firstRowFirstColumn="0" w:firstRowLastColumn="0" w:lastRowFirstColumn="0" w:lastRowLastColumn="0"/>
               <w:rPr>
-                <w:rFonts w:ascii="Times New Roman" w:eastAsia="SimSun" w:hAnsi="Times New Roman" w:cs="Times New Roman"/>
+                <w:rFonts w:eastAsia="SimSun" w:cs="Times New Roman"/>
                 <w:sz w:val="22"/>
                 <w:szCs w:val="22"/>
               </w:rPr>
             </w:pPr>
             <w:r>
               <w:rPr>
-                <w:rFonts w:ascii="Times New Roman" w:eastAsia="SimSun" w:hAnsi="Times New Roman" w:cs="Times New Roman"/>
+                <w:rFonts w:eastAsia="SimSun" w:cs="Times New Roman"/>
                 <w:sz w:val="22"/>
                 <w:szCs w:val="22"/>
               </w:rPr>
@@ -1450,11 +1439,6 @@
         </w:tc>
       </w:tr>
     </w:tbl>
-    <w:p>
-      <w:pPr>
-        <w:jc w:val="both"/>
-      </w:pPr>
-    </w:p>
     <w:p>
       <w:pPr>
         <w:rPr>
@@ -1503,8 +1487,8 @@
         <w:t xml:space="preserve"> The sender is the receiver at the same time and vice versa. </w:t>
       </w:r>
     </w:p>
-    <w:bookmarkStart w:id="0" w:name="_MON_1454524483"/>
-    <w:bookmarkEnd w:id="0"/>
+    <w:bookmarkStart w:id="1" w:name="_MON_1454524483"/>
+    <w:bookmarkEnd w:id="1"/>
     <w:p>
       <w:pPr>
         <w:tabs>
@@ -1535,7 +1519,7 @@
           <v:shape id="_x0000_i1025" type="#_x0000_t75" style="width:451.5pt;height:120pt" o:ole="">
             <v:imagedata r:id="rId9" o:title=""/>
           </v:shape>
-          <o:OLEObject Type="Embed" ProgID="Word.Document.12" ShapeID="_x0000_i1025" DrawAspect="Content" ObjectID="_1454528028" r:id="rId10">
+          <o:OLEObject Type="Embed" ProgID="Word.Document.12" ShapeID="_x0000_i1025" DrawAspect="Content" ObjectID="_1454531092" r:id="rId10">
             <o:FieldCodes>\s</o:FieldCodes>
           </o:OLEObject>
         </w:object>
@@ -1543,18 +1527,27 @@
     </w:p>
     <w:p>
       <w:r>
-        <w:t>Furthermore, the technique namely piggybacking is developed so that when a data frame arrives, the acknowledgement would not be sent immediately. Instead, the acknowledgement would be piggybacked onto the next outgoing data frame to have better utilization of the available channel.</w:t>
-      </w:r>
-    </w:p>
-    <w:bookmarkStart w:id="1" w:name="_MON_1454524073"/>
-    <w:bookmarkEnd w:id="1"/>
+        <w:t>P</w:t>
+      </w:r>
+      <w:r>
+        <w:t xml:space="preserve">iggybacking is developed so that when a data frame arrives, the acknowledgement would not be sent immediately. Instead, the acknowledgement would be piggybacked onto the next outgoing data frame to </w:t>
+      </w:r>
+      <w:r>
+        <w:t>better utilize the</w:t>
+      </w:r>
+      <w:r>
+        <w:t xml:space="preserve"> available channel.</w:t>
+      </w:r>
+    </w:p>
+    <w:bookmarkStart w:id="2" w:name="_MON_1454524073"/>
+    <w:bookmarkEnd w:id="2"/>
     <w:p>
       <w:r>
         <w:object w:dxaOrig="9027" w:dyaOrig="1840">
-          <v:shape id="_x0000_i1027" type="#_x0000_t75" style="width:451.5pt;height:92.25pt" o:ole="">
+          <v:shape id="_x0000_i1026" type="#_x0000_t75" style="width:451.5pt;height:92.25pt" o:ole="">
             <v:imagedata r:id="rId11" o:title=""/>
           </v:shape>
-          <o:OLEObject Type="Embed" ProgID="Word.Document.12" ShapeID="_x0000_i1027" DrawAspect="Content" ObjectID="_1454528029" r:id="rId12">
+          <o:OLEObject Type="Embed" ProgID="Word.Document.12" ShapeID="_x0000_i1026" DrawAspect="Content" ObjectID="_1454531093" r:id="rId12">
             <o:FieldCodes>\s</o:FieldCodes>
           </o:OLEObject>
         </w:object>
@@ -1585,7 +1578,13 @@
         <w:t>received</w:t>
       </w:r>
       <w:r>
-        <w:t xml:space="preserve"> out of order whereas the packets would be passe</w:t>
+        <w:t xml:space="preserve"> out of order </w:t>
+      </w:r>
+      <w:r>
+        <w:t>while</w:t>
+      </w:r>
+      <w:r>
+        <w:t xml:space="preserve"> the packets would be passe</w:t>
       </w:r>
       <w:r>
         <w:t>d to the network layer in order, provided that the sequence number of incoming frame is within the window.</w:t>
@@ -1594,21 +1593,27 @@
         <w:t xml:space="preserve"> </w:t>
       </w:r>
       <w:r>
-        <w:t>The frame which has higher sequence number will not be delivered to the network layer till the lower sequence number frame has been delivered</w:t>
+        <w:t xml:space="preserve">The frame which has higher sequence number will not be delivered to the network layer </w:t>
+      </w:r>
+      <w:r>
+        <w:t>until</w:t>
+      </w:r>
+      <w:r>
+        <w:t xml:space="preserve"> the lower sequence number frame has been delivered</w:t>
       </w:r>
       <w:r>
         <w:t>.</w:t>
       </w:r>
     </w:p>
-    <w:bookmarkStart w:id="2" w:name="_MON_1454525104"/>
-    <w:bookmarkEnd w:id="2"/>
+    <w:bookmarkStart w:id="3" w:name="_MON_1454525104"/>
+    <w:bookmarkEnd w:id="3"/>
     <w:p>
       <w:r>
         <w:object w:dxaOrig="9027" w:dyaOrig="4651">
-          <v:shape id="_x0000_i1026" type="#_x0000_t75" style="width:451.5pt;height:232.5pt" o:ole="">
+          <v:shape id="_x0000_i1027" type="#_x0000_t75" style="width:451.5pt;height:232.5pt" o:ole="">
             <v:imagedata r:id="rId13" o:title=""/>
           </v:shape>
-          <o:OLEObject Type="Embed" ProgID="Word.Document.12" ShapeID="_x0000_i1026" DrawAspect="Content" ObjectID="_1454528030" r:id="rId14">
+          <o:OLEObject Type="Embed" ProgID="Word.Document.12" ShapeID="_x0000_i1027" DrawAspect="Content" ObjectID="_1454531094" r:id="rId14">
             <o:FieldCodes>\s</o:FieldCodes>
           </o:OLEObject>
         </w:object>
@@ -1644,221 +1649,236 @@
       <w:pPr>
         <w:keepNext/>
         <w:jc w:val="center"/>
-        <w:sectPr>
-          <w:footerReference w:type="default" r:id="rId15"/>
-          <w:pgSz w:w="12240" w:h="15840"/>
-          <w:pgMar w:top="1440" w:right="1440" w:bottom="1440" w:left="1440" w:header="720" w:footer="720" w:gutter="0"/>
-          <w:pgNumType w:start="0"/>
-          <w:cols w:space="720"/>
-          <w:titlePg/>
-          <w:docGrid w:linePitch="360"/>
-        </w:sectPr>
-      </w:pPr>
-    </w:p>
-    <w:p>
-      <w:pPr>
-        <w:keepNext/>
-        <w:jc w:val="center"/>
-      </w:pPr>
-      <w:r>
-        <w:pict>
-          <v:shape id="_x0000_i1030" type="#_x0000_t75" style="width:129.75pt;height:132pt">
-            <v:imagedata r:id="rId16" o:title="3"/>
-          </v:shape>
-        </w:pict>
-      </w:r>
-    </w:p>
-    <w:p>
-      <w:pPr>
-        <w:pStyle w:val="Caption"/>
-        <w:jc w:val="center"/>
-      </w:pPr>
-      <w:r>
-        <w:t xml:space="preserve">Figure </w:t>
-      </w:r>
-      <w:r>
-        <w:fldChar w:fldCharType="begin"/>
-      </w:r>
-      <w:r>
-        <w:instrText xml:space="preserve"> STYLEREF 1 \s </w:instrText>
-      </w:r>
-      <w:r>
-        <w:fldChar w:fldCharType="separate"/>
-      </w:r>
+      </w:pPr>
       <w:r>
         <w:rPr>
           <w:noProof/>
         </w:rPr>
+        <w:drawing>
+          <wp:inline distT="0" distB="0" distL="0" distR="0" wp14:anchorId="4E890FEF" wp14:editId="6C21DDF3">
+            <wp:extent cx="5943600" cy="2078355"/>
+            <wp:effectExtent l="0" t="0" r="0" b="0"/>
+            <wp:docPr id="11" name="Picture 11"/>
+            <wp:cNvGraphicFramePr>
+              <a:graphicFrameLocks xmlns:a="http://schemas.openxmlformats.org/drawingml/2006/main" noChangeAspect="1"/>
+            </wp:cNvGraphicFramePr>
+            <a:graphic xmlns:a="http://schemas.openxmlformats.org/drawingml/2006/main">
+              <a:graphicData uri="http://schemas.openxmlformats.org/drawingml/2006/picture">
+                <pic:pic xmlns:pic="http://schemas.openxmlformats.org/drawingml/2006/picture">
+                  <pic:nvPicPr>
+                    <pic:cNvPr id="1" name=""/>
+                    <pic:cNvPicPr/>
+                  </pic:nvPicPr>
+                  <pic:blipFill>
+                    <a:blip r:embed="rId15"/>
+                    <a:stretch>
+                      <a:fillRect/>
+                    </a:stretch>
+                  </pic:blipFill>
+                  <pic:spPr>
+                    <a:xfrm>
+                      <a:off x="0" y="0"/>
+                      <a:ext cx="5943600" cy="2078355"/>
+                    </a:xfrm>
+                    <a:prstGeom prst="rect">
+                      <a:avLst/>
+                    </a:prstGeom>
+                  </pic:spPr>
+                </pic:pic>
+              </a:graphicData>
+            </a:graphic>
+          </wp:inline>
+        </w:drawing>
+      </w:r>
+    </w:p>
+    <w:p>
+      <w:pPr>
+        <w:jc w:val="center"/>
+        <w:rPr>
+          <w:b/>
+          <w:bCs/>
+          <w:color w:val="365F91" w:themeColor="accent1" w:themeShade="BF"/>
+          <w:sz w:val="16"/>
+          <w:szCs w:val="16"/>
+        </w:rPr>
+      </w:pPr>
+      <w:r>
+        <w:rPr>
+          <w:b/>
+          <w:bCs/>
+          <w:color w:val="365F91" w:themeColor="accent1" w:themeShade="BF"/>
+          <w:sz w:val="16"/>
+          <w:szCs w:val="16"/>
+        </w:rPr>
+        <w:t xml:space="preserve">Figure </w:t>
+      </w:r>
+      <w:r>
+        <w:rPr>
+          <w:b/>
+          <w:bCs/>
+          <w:color w:val="365F91" w:themeColor="accent1" w:themeShade="BF"/>
+          <w:sz w:val="16"/>
+          <w:szCs w:val="16"/>
+        </w:rPr>
+        <w:fldChar w:fldCharType="begin"/>
+      </w:r>
+      <w:r>
+        <w:rPr>
+          <w:b/>
+          <w:bCs/>
+          <w:color w:val="365F91" w:themeColor="accent1" w:themeShade="BF"/>
+          <w:sz w:val="16"/>
+          <w:szCs w:val="16"/>
+        </w:rPr>
+        <w:instrText xml:space="preserve"> STYLEREF 1 \s </w:instrText>
+      </w:r>
+      <w:r>
+        <w:rPr>
+          <w:b/>
+          <w:bCs/>
+          <w:color w:val="365F91" w:themeColor="accent1" w:themeShade="BF"/>
+          <w:sz w:val="16"/>
+          <w:szCs w:val="16"/>
+        </w:rPr>
+        <w:fldChar w:fldCharType="separate"/>
+      </w:r>
+      <w:r>
+        <w:rPr>
+          <w:b/>
+          <w:bCs/>
+          <w:noProof/>
+          <w:color w:val="365F91" w:themeColor="accent1" w:themeShade="BF"/>
+          <w:sz w:val="16"/>
+          <w:szCs w:val="16"/>
+        </w:rPr>
         <w:t>3</w:t>
       </w:r>
       <w:r>
+        <w:rPr>
+          <w:b/>
+          <w:bCs/>
+          <w:color w:val="365F91" w:themeColor="accent1" w:themeShade="BF"/>
+          <w:sz w:val="16"/>
+          <w:szCs w:val="16"/>
+        </w:rPr>
         <w:fldChar w:fldCharType="end"/>
       </w:r>
       <w:r>
+        <w:rPr>
+          <w:b/>
+          <w:bCs/>
+          <w:color w:val="365F91" w:themeColor="accent1" w:themeShade="BF"/>
+          <w:sz w:val="16"/>
+          <w:szCs w:val="16"/>
+        </w:rPr>
         <w:noBreakHyphen/>
       </w:r>
       <w:r>
+        <w:rPr>
+          <w:b/>
+          <w:bCs/>
+          <w:color w:val="365F91" w:themeColor="accent1" w:themeShade="BF"/>
+          <w:sz w:val="16"/>
+          <w:szCs w:val="16"/>
+        </w:rPr>
         <w:fldChar w:fldCharType="begin"/>
       </w:r>
       <w:r>
+        <w:rPr>
+          <w:b/>
+          <w:bCs/>
+          <w:color w:val="365F91" w:themeColor="accent1" w:themeShade="BF"/>
+          <w:sz w:val="16"/>
+          <w:szCs w:val="16"/>
+        </w:rPr>
         <w:instrText xml:space="preserve"> SEQ Figure \* ARABIC \s 1 </w:instrText>
       </w:r>
       <w:r>
+        <w:rPr>
+          <w:b/>
+          <w:bCs/>
+          <w:color w:val="365F91" w:themeColor="accent1" w:themeShade="BF"/>
+          <w:sz w:val="16"/>
+          <w:szCs w:val="16"/>
+        </w:rPr>
         <w:fldChar w:fldCharType="separate"/>
       </w:r>
       <w:r>
         <w:rPr>
+          <w:b/>
+          <w:bCs/>
           <w:noProof/>
+          <w:color w:val="365F91" w:themeColor="accent1" w:themeShade="BF"/>
+          <w:sz w:val="16"/>
+          <w:szCs w:val="16"/>
         </w:rPr>
         <w:t>1</w:t>
       </w:r>
       <w:r>
+        <w:rPr>
+          <w:b/>
+          <w:bCs/>
+          <w:color w:val="365F91" w:themeColor="accent1" w:themeShade="BF"/>
+          <w:sz w:val="16"/>
+          <w:szCs w:val="16"/>
+        </w:rPr>
         <w:fldChar w:fldCharType="end"/>
       </w:r>
       <w:r>
         <w:rPr>
+          <w:b/>
+          <w:bCs/>
           <w:noProof/>
-        </w:rPr>
-        <w:t xml:space="preserve"> a&lt;c (e.g. a=1; c=5)</w:t>
-      </w:r>
-    </w:p>
-    <w:p>
-      <w:pPr>
-        <w:keepNext/>
-        <w:jc w:val="center"/>
-      </w:pPr>
-      <w:r>
-        <w:pict>
-          <v:shape id="_x0000_i1029" type="#_x0000_t75" style="width:123.75pt;height:126pt">
-            <v:imagedata r:id="rId17" o:title="2"/>
-          </v:shape>
-        </w:pict>
-      </w:r>
-    </w:p>
-    <w:p>
-      <w:pPr>
-        <w:pStyle w:val="Caption"/>
-        <w:jc w:val="center"/>
-      </w:pPr>
-      <w:r>
-        <w:t xml:space="preserve">Figure </w:t>
-      </w:r>
-      <w:r>
-        <w:fldChar w:fldCharType="begin"/>
-      </w:r>
-      <w:r>
-        <w:instrText xml:space="preserve"> STYLEREF 1 \s </w:instrText>
-      </w:r>
-      <w:r>
-        <w:fldChar w:fldCharType="separate"/>
-      </w:r>
-      <w:r>
-        <w:rPr>
-          <w:noProof/>
-        </w:rPr>
-        <w:t>3</w:t>
-      </w:r>
-      <w:r>
-        <w:fldChar w:fldCharType="end"/>
-      </w:r>
-      <w:r>
-        <w:noBreakHyphen/>
-      </w:r>
-      <w:r>
-        <w:fldChar w:fldCharType="begin"/>
-      </w:r>
-      <w:r>
-        <w:instrText xml:space="preserve"> SEQ Figure \* ARABIC \s 1 </w:instrText>
-      </w:r>
-      <w:r>
-        <w:fldChar w:fldCharType="separate"/>
-      </w:r>
-      <w:r>
-        <w:rPr>
-          <w:noProof/>
-        </w:rPr>
-        <w:t>2</w:t>
-      </w:r>
-      <w:r>
-        <w:fldChar w:fldCharType="end"/>
-      </w:r>
-      <w:r>
-        <w:rPr>
-          <w:noProof/>
+          <w:color w:val="365F91" w:themeColor="accent1" w:themeShade="BF"/>
+          <w:sz w:val="16"/>
+          <w:szCs w:val="16"/>
         </w:rPr>
         <w:t xml:space="preserve"> </w:t>
       </w:r>
       <w:r>
         <w:rPr>
+          <w:b/>
+          <w:bCs/>
           <w:noProof/>
+          <w:color w:val="365F91" w:themeColor="accent1" w:themeShade="BF"/>
+          <w:sz w:val="16"/>
+          <w:szCs w:val="16"/>
         </w:rPr>
-        <w:t>c</w:t>
+        <w:t xml:space="preserve">Two situtaions of </w:t>
       </w:r>
       <w:r>
         <w:rPr>
+          <w:b/>
+          <w:bCs/>
+          <w:i/>
           <w:noProof/>
+          <w:color w:val="365F91" w:themeColor="accent1" w:themeShade="BF"/>
+          <w:sz w:val="16"/>
+          <w:szCs w:val="16"/>
         </w:rPr>
-        <w:t>&lt;</w:t>
+        <w:t>between</w:t>
       </w:r>
       <w:r>
         <w:rPr>
+          <w:b/>
+          <w:bCs/>
           <w:noProof/>
+          <w:color w:val="365F91" w:themeColor="accent1" w:themeShade="BF"/>
+          <w:sz w:val="16"/>
+          <w:szCs w:val="16"/>
         </w:rPr>
-        <w:t>a</w:t>
-      </w:r>
-      <w:r>
-        <w:rPr>
-          <w:noProof/>
-        </w:rPr>
-        <w:t xml:space="preserve"> (e.g. a=</w:t>
-      </w:r>
-      <w:r>
-        <w:rPr>
-          <w:noProof/>
-        </w:rPr>
-        <w:t>5</w:t>
-      </w:r>
-      <w:r>
-        <w:rPr>
-          <w:noProof/>
-        </w:rPr>
-        <w:t>; c=</w:t>
-      </w:r>
-      <w:r>
-        <w:rPr>
-          <w:noProof/>
-        </w:rPr>
-        <w:t>1</w:t>
-      </w:r>
-      <w:r>
-        <w:rPr>
-          <w:noProof/>
-        </w:rPr>
-        <w:t>)</w:t>
-      </w:r>
-    </w:p>
-    <w:p>
-      <w:pPr>
-        <w:sectPr>
-          <w:type w:val="continuous"/>
-          <w:pgSz w:w="12240" w:h="15840"/>
-          <w:pgMar w:top="1440" w:right="1440" w:bottom="1440" w:left="1440" w:header="720" w:footer="720" w:gutter="0"/>
-          <w:pgNumType w:start="0"/>
-          <w:cols w:num="2" w:space="720"/>
-          <w:titlePg/>
-          <w:docGrid w:linePitch="360"/>
-        </w:sectPr>
-      </w:pPr>
-    </w:p>
-    <w:bookmarkStart w:id="3" w:name="_MON_1454525365"/>
-    <w:bookmarkEnd w:id="3"/>
+        <w:t>: a&lt;c or a&gt;c</w:t>
+      </w:r>
+    </w:p>
+    <w:bookmarkStart w:id="4" w:name="_MON_1454525365"/>
+    <w:bookmarkEnd w:id="4"/>
     <w:p>
       <w:r>
         <w:object w:dxaOrig="9027" w:dyaOrig="2777">
           <v:shape id="_x0000_i1028" type="#_x0000_t75" style="width:451.5pt;height:138.75pt" o:ole="">
-            <v:imagedata r:id="rId18" o:title=""/>
+            <v:imagedata r:id="rId16" o:title=""/>
           </v:shape>
-          <o:OLEObject Type="Embed" ProgID="Word.Document.12" ShapeID="_x0000_i1028" DrawAspect="Content" ObjectID="_1454528031" r:id="rId19">
+          <o:OLEObject Type="Embed" ProgID="Word.Document.12" ShapeID="_x0000_i1028" DrawAspect="Content" ObjectID="_1454531095" r:id="rId17">
             <o:FieldCodes>\s</o:FieldCodes>
           </o:OLEObject>
         </w:object>
@@ -1866,20 +1886,6 @@
     </w:p>
     <w:p>
       <w:pPr>
-        <w:rPr>
-          <w:rFonts w:asciiTheme="majorHAnsi" w:hAnsiTheme="majorHAnsi"/>
-          <w:caps/>
-          <w:spacing w:val="15"/>
-          <w:sz w:val="22"/>
-          <w:szCs w:val="22"/>
-        </w:rPr>
-      </w:pPr>
-      <w:r>
-        <w:br w:type="page"/>
-      </w:r>
-    </w:p>
-    <w:p>
-      <w:pPr>
         <w:pStyle w:val="Heading2"/>
       </w:pPr>
       <w:r>
@@ -1906,21 +1912,27 @@
         <w:t>L</w:t>
       </w:r>
       <w:r>
-        <w:t>ayer equivalents to the receiver’s window size</w:t>
+        <w:t xml:space="preserve">ayer </w:t>
+      </w:r>
+      <w:r>
+        <w:t>equals</w:t>
+      </w:r>
+      <w:r>
+        <w:t xml:space="preserve"> to the receiver’s window size</w:t>
       </w:r>
       <w:r>
         <w:t>.</w:t>
       </w:r>
     </w:p>
-    <w:bookmarkStart w:id="4" w:name="_MON_1454526035"/>
-    <w:bookmarkEnd w:id="4"/>
+    <w:bookmarkStart w:id="5" w:name="_MON_1454526035"/>
+    <w:bookmarkEnd w:id="5"/>
     <w:p>
       <w:r>
         <w:object w:dxaOrig="9027" w:dyaOrig="234">
-          <v:shape id="_x0000_i1031" type="#_x0000_t75" style="width:451.5pt;height:12pt" o:ole="">
-            <v:imagedata r:id="rId20" o:title=""/>
+          <v:shape id="_x0000_i1029" type="#_x0000_t75" style="width:451.5pt;height:12pt" o:ole="">
+            <v:imagedata r:id="rId18" o:title=""/>
           </v:shape>
-          <o:OLEObject Type="Embed" ProgID="Word.Document.12" ShapeID="_x0000_i1031" DrawAspect="Content" ObjectID="_1454528032" r:id="rId21">
+          <o:OLEObject Type="Embed" ProgID="Word.Document.12" ShapeID="_x0000_i1029" DrawAspect="Content" ObjectID="_1454531096" r:id="rId19">
             <o:FieldCodes>\s</o:FieldCodes>
           </o:OLEObject>
         </w:object>
@@ -1935,14 +1947,14 @@
       <w:r>
         <w:t xml:space="preserve"> </w:t>
       </w:r>
-      <w:bookmarkStart w:id="5" w:name="_MON_1454526282"/>
-      <w:bookmarkEnd w:id="5"/>
+      <w:bookmarkStart w:id="6" w:name="_MON_1454526282"/>
+      <w:bookmarkEnd w:id="6"/>
       <w:r>
         <w:object w:dxaOrig="9027" w:dyaOrig="1606">
-          <v:shape id="_x0000_i1032" type="#_x0000_t75" style="width:451.5pt;height:80.25pt" o:ole="">
-            <v:imagedata r:id="rId22" o:title=""/>
+          <v:shape id="_x0000_i1030" type="#_x0000_t75" style="width:451.5pt;height:80.25pt" o:ole="">
+            <v:imagedata r:id="rId20" o:title=""/>
           </v:shape>
-          <o:OLEObject Type="Embed" ProgID="Word.Document.12" ShapeID="_x0000_i1032" DrawAspect="Content" ObjectID="_1454528033" r:id="rId23">
+          <o:OLEObject Type="Embed" ProgID="Word.Document.12" ShapeID="_x0000_i1030" DrawAspect="Content" ObjectID="_1454531097" r:id="rId21">
             <o:FieldCodes>\s</o:FieldCodes>
           </o:OLEObject>
         </w:object>
@@ -2005,25 +2017,35 @@
         <w:t xml:space="preserve">, provided the frame numbers are within the window. </w:t>
       </w:r>
     </w:p>
-    <w:bookmarkStart w:id="6" w:name="_GoBack"/>
     <w:bookmarkStart w:id="7" w:name="_MON_1454527982"/>
     <w:bookmarkEnd w:id="7"/>
     <w:p>
       <w:r>
         <w:object w:dxaOrig="9027" w:dyaOrig="2119">
-          <v:shape id="_x0000_i1037" type="#_x0000_t75" style="width:451.5pt;height:105.75pt" o:ole="">
-            <v:imagedata r:id="rId24" o:title=""/>
+          <v:shape id="_x0000_i1031" type="#_x0000_t75" style="width:451.5pt;height:105.75pt" o:ole="">
+            <v:imagedata r:id="rId22" o:title=""/>
           </v:shape>
-          <o:OLEObject Type="Embed" ProgID="Word.Document.12" ShapeID="_x0000_i1037" DrawAspect="Content" ObjectID="_1454528034" r:id="rId25">
+          <o:OLEObject Type="Embed" ProgID="Word.Document.12" ShapeID="_x0000_i1031" DrawAspect="Content" ObjectID="_1454531098" r:id="rId23">
             <o:FieldCodes>\s</o:FieldCodes>
           </o:OLEObject>
         </w:object>
       </w:r>
-      <w:bookmarkEnd w:id="6"/>
-    </w:p>
-    <w:p>
-      <w:r>
-        <w:t xml:space="preserve">For requiring retransmission of lost/damaged frames, a negative acknowledgment is sent as discussed in the following section. </w:t>
+    </w:p>
+    <w:p>
+      <w:r>
+        <w:t xml:space="preserve">For </w:t>
+      </w:r>
+      <w:r>
+        <w:t>requesting for</w:t>
+      </w:r>
+      <w:r>
+        <w:t xml:space="preserve"> retransmission of lost/damaged frame, a negative acknowledgment </w:t>
+      </w:r>
+      <w:r>
+        <w:t xml:space="preserve">for that frame </w:t>
+      </w:r>
+      <w:r>
+        <w:t xml:space="preserve">is sent as discussed in the following section. </w:t>
       </w:r>
     </w:p>
     <w:p>
@@ -2062,7 +2084,13 @@
         <w:t>O</w:t>
       </w:r>
       <w:r>
-        <w:t>ut-of-order receiving is allowed but neg</w:t>
+        <w:t xml:space="preserve">ut-of-order </w:t>
+      </w:r>
+      <w:r>
+        <w:t>receiving</w:t>
+      </w:r>
+      <w:r>
+        <w:t xml:space="preserve"> is allowed but neg</w:t>
       </w:r>
       <w:r>
         <w:t xml:space="preserve">ative acknowledgment is sent, because selective repeat is designed and implemented. </w:t>
@@ -2076,10 +2104,10 @@
     <w:p>
       <w:r>
         <w:object w:dxaOrig="9027" w:dyaOrig="1138">
-          <v:shape id="_x0000_i1036" type="#_x0000_t75" style="width:451.5pt;height:57pt" o:ole="">
-            <v:imagedata r:id="rId26" o:title=""/>
+          <v:shape id="_x0000_i1032" type="#_x0000_t75" style="width:451.5pt;height:57pt" o:ole="">
+            <v:imagedata r:id="rId24" o:title=""/>
           </v:shape>
-          <o:OLEObject Type="Embed" ProgID="Word.Document.12" ShapeID="_x0000_i1036" DrawAspect="Content" ObjectID="_1454528035" r:id="rId27">
+          <o:OLEObject Type="Embed" ProgID="Word.Document.12" ShapeID="_x0000_i1032" DrawAspect="Content" ObjectID="_1454531099" r:id="rId25">
             <o:FieldCodes>\s</o:FieldCodes>
           </o:OLEObject>
         </w:object>
@@ -2087,7 +2115,13 @@
     </w:p>
     <w:p>
       <w:r>
-        <w:t>In the case of check sum error:</w:t>
+        <w:t>In the case of check sum error</w:t>
+      </w:r>
+      <w:r>
+        <w:t xml:space="preserve"> where the data in the frame is damaged</w:t>
+      </w:r>
+      <w:r>
+        <w:t>:</w:t>
       </w:r>
     </w:p>
     <w:bookmarkStart w:id="9" w:name="_MON_1454527394"/>
@@ -2095,10 +2129,10 @@
     <w:p>
       <w:r>
         <w:object w:dxaOrig="9027" w:dyaOrig="1171">
-          <v:shape id="_x0000_i1035" type="#_x0000_t75" style="width:451.5pt;height:58.5pt" o:ole="">
-            <v:imagedata r:id="rId28" o:title=""/>
+          <v:shape id="_x0000_i1033" type="#_x0000_t75" style="width:451.5pt;height:58.5pt" o:ole="">
+            <v:imagedata r:id="rId26" o:title=""/>
           </v:shape>
-          <o:OLEObject Type="Embed" ProgID="Word.Document.12" ShapeID="_x0000_i1035" DrawAspect="Content" ObjectID="_1454528036" r:id="rId29">
+          <o:OLEObject Type="Embed" ProgID="Word.Document.12" ShapeID="_x0000_i1033" DrawAspect="Content" ObjectID="_1454531100" r:id="rId27">
             <o:FieldCodes>\s</o:FieldCodes>
           </o:OLEObject>
         </w:object>
@@ -2155,16 +2189,24 @@
     </w:p>
     <w:p>
       <w:r>
-        <w:t xml:space="preserve">Start timer when passing the received frame into the Network Layer (last line): </w:t>
-      </w:r>
-    </w:p>
+        <w:t>Start timer when passing the received frame into the Network Layer (last line</w:t>
+      </w:r>
+      <w:r>
+        <w:t xml:space="preserve"> of the code</w:t>
+      </w:r>
+      <w:r>
+        <w:t xml:space="preserve">): </w:t>
+      </w:r>
+    </w:p>
+    <w:bookmarkStart w:id="10" w:name="_MON_1454530195"/>
+    <w:bookmarkEnd w:id="10"/>
     <w:p>
       <w:r>
         <w:object w:dxaOrig="9027" w:dyaOrig="4651">
-          <v:shape id="_x0000_i1033" type="#_x0000_t75" style="width:451.5pt;height:232.5pt" o:ole="">
+          <v:shape id="_x0000_i1034" type="#_x0000_t75" style="width:451.5pt;height:232.5pt" o:ole="">
             <v:imagedata r:id="rId13" o:title=""/>
           </v:shape>
-          <o:OLEObject Type="Embed" ProgID="Word.Document.12" ShapeID="_x0000_i1033" DrawAspect="Content" ObjectID="_1454528037" r:id="rId30">
+          <o:OLEObject Type="Embed" ProgID="Word.Document.12" ShapeID="_x0000_i1034" DrawAspect="Content" ObjectID="_1454531101" r:id="rId28">
             <o:FieldCodes>\s</o:FieldCodes>
           </o:OLEObject>
         </w:object>
@@ -2172,22 +2214,31 @@
     </w:p>
     <w:p>
       <w:r>
-        <w:t xml:space="preserve">In case of time out, retransmit the acknowledgment in a separate frame: </w:t>
-      </w:r>
-    </w:p>
-    <w:bookmarkStart w:id="10" w:name="_MON_1454527191"/>
-    <w:bookmarkEnd w:id="10"/>
+        <w:t xml:space="preserve">In case of time out, </w:t>
+      </w:r>
+      <w:r>
+        <w:t>transmit</w:t>
+      </w:r>
+      <w:r>
+        <w:t xml:space="preserve"> the acknowledgment in a separate frame: </w:t>
+      </w:r>
+    </w:p>
+    <w:bookmarkStart w:id="11" w:name="_MON_1454527191"/>
+    <w:bookmarkEnd w:id="11"/>
     <w:p>
       <w:r>
         <w:object w:dxaOrig="9027" w:dyaOrig="702">
-          <v:shape id="_x0000_i1034" type="#_x0000_t75" style="width:451.5pt;height:35.25pt" o:ole="">
-            <v:imagedata r:id="rId31" o:title=""/>
+          <v:shape id="_x0000_i1035" type="#_x0000_t75" style="width:451.5pt;height:35.25pt" o:ole="">
+            <v:imagedata r:id="rId29" o:title=""/>
           </v:shape>
-          <o:OLEObject Type="Embed" ProgID="Word.Document.12" ShapeID="_x0000_i1034" DrawAspect="Content" ObjectID="_1454528038" r:id="rId32">
+          <o:OLEObject Type="Embed" ProgID="Word.Document.12" ShapeID="_x0000_i1035" DrawAspect="Content" ObjectID="_1454531102" r:id="rId30">
             <o:FieldCodes>\s</o:FieldCodes>
           </o:OLEObject>
         </w:object>
       </w:r>
+      <w:r>
+        <w:br w:type="page"/>
+      </w:r>
     </w:p>
     <w:p>
       <w:pPr>
@@ -2199,13 +2250,13 @@
     </w:p>
     <w:p>
       <w:r>
-        <w:t>According to different simulated network en</w:t>
-      </w:r>
-      <w:r>
-        <w:t xml:space="preserve">vironment, different levels of </w:t>
-      </w:r>
-      <w:r>
-        <w:t>intensity were used.</w:t>
+        <w:t xml:space="preserve">According to different </w:t>
+      </w:r>
+      <w:r>
+        <w:t>simulated</w:t>
+      </w:r>
+      <w:r>
+        <w:t xml:space="preserve"> network environment, different levels of intensity were used.</w:t>
       </w:r>
     </w:p>
     <w:p>
@@ -2216,6 +2267,9 @@
           <w:numId w:val="21"/>
         </w:numPr>
       </w:pPr>
+      <w:r>
+        <w:t xml:space="preserve">java </w:t>
+      </w:r>
       <w:proofErr w:type="spellStart"/>
       <w:r>
         <w:t>NetSim</w:t>
@@ -2239,6 +2293,9 @@
           <w:numId w:val="21"/>
         </w:numPr>
       </w:pPr>
+      <w:r>
+        <w:t xml:space="preserve">java </w:t>
+      </w:r>
       <w:proofErr w:type="spellStart"/>
       <w:r>
         <w:t>NetSim</w:t>
@@ -2262,6 +2319,9 @@
           <w:numId w:val="21"/>
         </w:numPr>
       </w:pPr>
+      <w:r>
+        <w:t xml:space="preserve">java </w:t>
+      </w:r>
       <w:proofErr w:type="spellStart"/>
       <w:r>
         <w:t>NetSim</w:t>
@@ -2285,6 +2345,9 @@
           <w:numId w:val="21"/>
         </w:numPr>
       </w:pPr>
+      <w:r>
+        <w:t xml:space="preserve">java </w:t>
+      </w:r>
       <w:proofErr w:type="spellStart"/>
       <w:r>
         <w:t>NetSim</w:t>
@@ -2303,19 +2366,6 @@
     <w:p>
       <w:r>
         <w:t>In all tests, the receiver’s files were identical with the sender’s files.</w:t>
-      </w:r>
-    </w:p>
-    <w:p>
-      <w:pPr>
-        <w:pStyle w:val="Heading1"/>
-      </w:pPr>
-      <w:r>
-        <w:t>Known Issues</w:t>
-      </w:r>
-    </w:p>
-    <w:p>
-      <w:r>
-        <w:t xml:space="preserve">Ending connection takes long time. </w:t>
       </w:r>
     </w:p>
     <w:p>
@@ -2414,7 +2464,7 @@
                     <pic:cNvPicPr/>
                   </pic:nvPicPr>
                   <pic:blipFill>
-                    <a:blip r:embed="rId33"/>
+                    <a:blip r:embed="rId31"/>
                     <a:stretch>
                       <a:fillRect/>
                     </a:stretch>
@@ -2442,6 +2492,21 @@
     </w:p>
     <w:p>
       <w:pPr>
+        <w:rPr>
+          <w:rFonts w:asciiTheme="majorHAnsi" w:hAnsiTheme="majorHAnsi"/>
+          <w:b/>
+          <w:bCs/>
+          <w:caps/>
+          <w:color w:val="FFFFFF" w:themeColor="background1"/>
+          <w:spacing w:val="15"/>
+        </w:rPr>
+      </w:pPr>
+      <w:r>
+        <w:br w:type="page"/>
+      </w:r>
+    </w:p>
+    <w:p>
+      <w:pPr>
         <w:pStyle w:val="Heading1"/>
       </w:pPr>
       <w:r>
@@ -2458,7 +2523,7 @@
         </w:rPr>
         <w:drawing>
           <wp:inline distT="0" distB="0" distL="0" distR="0" wp14:anchorId="58674E3E" wp14:editId="5CD84553">
-            <wp:extent cx="5943600" cy="7239635"/>
+            <wp:extent cx="6153150" cy="7494879"/>
             <wp:effectExtent l="0" t="0" r="0" b="0"/>
             <wp:docPr id="3" name="Picture 3"/>
             <wp:cNvGraphicFramePr>
@@ -2472,7 +2537,7 @@
                     <pic:cNvPicPr/>
                   </pic:nvPicPr>
                   <pic:blipFill>
-                    <a:blip r:embed="rId34"/>
+                    <a:blip r:embed="rId32"/>
                     <a:stretch>
                       <a:fillRect/>
                     </a:stretch>
@@ -2480,7 +2545,7 @@
                   <pic:spPr>
                     <a:xfrm>
                       <a:off x="0" y="0"/>
-                      <a:ext cx="5943600" cy="7239635"/>
+                      <a:ext cx="6154157" cy="7496106"/>
                     </a:xfrm>
                     <a:prstGeom prst="rect">
                       <a:avLst/>
@@ -2493,7 +2558,110 @@
         </w:drawing>
       </w:r>
     </w:p>
+    <w:p>
+      <w:r>
+        <w:t>Noticeable source files and class files:</w:t>
+      </w:r>
+    </w:p>
+    <w:p>
+      <w:pPr>
+        <w:pStyle w:val="ListParagraph"/>
+        <w:numPr>
+          <w:ilvl w:val="0"/>
+          <w:numId w:val="24"/>
+        </w:numPr>
+      </w:pPr>
+      <w:r>
+        <w:t>SWP.java: Sliding Window Protocol file.</w:t>
+      </w:r>
+    </w:p>
+    <w:p>
+      <w:pPr>
+        <w:pStyle w:val="ListParagraph"/>
+        <w:numPr>
+          <w:ilvl w:val="0"/>
+          <w:numId w:val="24"/>
+        </w:numPr>
+      </w:pPr>
+      <w:proofErr w:type="spellStart"/>
+      <w:r>
+        <w:t>SWP.class</w:t>
+      </w:r>
+      <w:proofErr w:type="spellEnd"/>
+      <w:r>
+        <w:t>: Complied class file of SWP.java.</w:t>
+      </w:r>
+    </w:p>
+    <w:p>
+      <w:pPr>
+        <w:pStyle w:val="ListParagraph"/>
+        <w:numPr>
+          <w:ilvl w:val="0"/>
+          <w:numId w:val="24"/>
+        </w:numPr>
+      </w:pPr>
+      <w:proofErr w:type="spellStart"/>
+      <w:r>
+        <w:t>SWP$</w:t>
+      </w:r>
+      <w:r>
+        <w:t>NormalTimerTask</w:t>
+      </w:r>
+      <w:r>
+        <w:t>.class</w:t>
+      </w:r>
+      <w:proofErr w:type="spellEnd"/>
+      <w:r>
+        <w:t xml:space="preserve">: complied class file for </w:t>
+      </w:r>
+      <w:r>
+        <w:t xml:space="preserve">SWP’s internal class </w:t>
+      </w:r>
+      <w:proofErr w:type="spellStart"/>
+      <w:r>
+        <w:t>NormalTimerTask</w:t>
+      </w:r>
+      <w:proofErr w:type="spellEnd"/>
+      <w:r>
+        <w:t>.</w:t>
+      </w:r>
+    </w:p>
+    <w:p>
+      <w:pPr>
+        <w:pStyle w:val="ListParagraph"/>
+        <w:numPr>
+          <w:ilvl w:val="0"/>
+          <w:numId w:val="24"/>
+        </w:numPr>
+      </w:pPr>
+      <w:proofErr w:type="spellStart"/>
+      <w:r>
+        <w:t>SWP$</w:t>
+      </w:r>
+      <w:r>
+        <w:t>AckTimerTask</w:t>
+      </w:r>
+      <w:r>
+        <w:t>.class</w:t>
+      </w:r>
+      <w:proofErr w:type="spellEnd"/>
+      <w:r>
+        <w:t xml:space="preserve">: complied class file for </w:t>
+      </w:r>
+      <w:r>
+        <w:t xml:space="preserve">internal class </w:t>
+      </w:r>
+      <w:proofErr w:type="spellStart"/>
+      <w:r>
+        <w:t>AckTimerTask</w:t>
+      </w:r>
+      <w:proofErr w:type="spellEnd"/>
+      <w:r>
+        <w:t>.</w:t>
+      </w:r>
+    </w:p>
     <w:sectPr>
+      <w:footerReference w:type="default" r:id="rId33"/>
       <w:type w:val="continuous"/>
       <w:pgSz w:w="12240" w:h="15840"/>
       <w:pgMar w:top="1440" w:right="1440" w:bottom="1440" w:left="1440" w:header="720" w:footer="720" w:gutter="0"/>
@@ -2535,7 +2703,7 @@
 <w:ftr xmlns:wpc="http://schemas.microsoft.com/office/word/2010/wordprocessingCanvas" xmlns:mc="http://schemas.openxmlformats.org/markup-compatibility/2006" xmlns:o="urn:schemas-microsoft-com:office:office" xmlns:r="http://schemas.openxmlformats.org/officeDocument/2006/relationships" xmlns:m="http://schemas.openxmlformats.org/officeDocument/2006/math" xmlns:v="urn:schemas-microsoft-com:vml" xmlns:wp14="http://schemas.microsoft.com/office/word/2010/wordprocessingDrawing" xmlns:wp="http://schemas.openxmlformats.org/drawingml/2006/wordprocessingDrawing" xmlns:w10="urn:schemas-microsoft-com:office:word" xmlns:w="http://schemas.openxmlformats.org/wordprocessingml/2006/main" xmlns:w14="http://schemas.microsoft.com/office/word/2010/wordml" xmlns:w15="http://schemas.microsoft.com/office/word/2012/wordml" xmlns:wpg="http://schemas.microsoft.com/office/word/2010/wordprocessingGroup" xmlns:wpi="http://schemas.microsoft.com/office/word/2010/wordprocessingInk" xmlns:wne="http://schemas.microsoft.com/office/word/2006/wordml" xmlns:wps="http://schemas.microsoft.com/office/word/2010/wordprocessingShape" mc:Ignorable="w14 w15 wp14">
   <w:sdt>
     <w:sdtPr>
-      <w:id w:val="-1767533033"/>
+      <w:id w:val="-940995003"/>
       <w:docPartObj>
         <w:docPartGallery w:val="Page Numbers (Bottom of Page)"/>
         <w:docPartUnique/>
@@ -2934,6 +3102,119 @@
     </w:lvl>
   </w:abstractNum>
   <w:abstractNum w:abstractNumId="3">
+    <w:nsid w:val="56B46EBE"/>
+    <w:multiLevelType w:val="hybridMultilevel"/>
+    <w:tmpl w:val="72E40FA0"/>
+    <w:lvl w:ilvl="0" w:tplc="04090001">
+      <w:start w:val="1"/>
+      <w:numFmt w:val="bullet"/>
+      <w:lvlText w:val=""/>
+      <w:lvlJc w:val="left"/>
+      <w:pPr>
+        <w:ind w:left="720" w:hanging="360"/>
+      </w:pPr>
+      <w:rPr>
+        <w:rFonts w:ascii="Symbol" w:hAnsi="Symbol" w:hint="default"/>
+      </w:rPr>
+    </w:lvl>
+    <w:lvl w:ilvl="1" w:tplc="04090003" w:tentative="1">
+      <w:start w:val="1"/>
+      <w:numFmt w:val="bullet"/>
+      <w:lvlText w:val="o"/>
+      <w:lvlJc w:val="left"/>
+      <w:pPr>
+        <w:ind w:left="1440" w:hanging="360"/>
+      </w:pPr>
+      <w:rPr>
+        <w:rFonts w:ascii="Courier New" w:hAnsi="Courier New" w:cs="Courier New" w:hint="default"/>
+      </w:rPr>
+    </w:lvl>
+    <w:lvl w:ilvl="2" w:tplc="04090005" w:tentative="1">
+      <w:start w:val="1"/>
+      <w:numFmt w:val="bullet"/>
+      <w:lvlText w:val=""/>
+      <w:lvlJc w:val="left"/>
+      <w:pPr>
+        <w:ind w:left="2160" w:hanging="360"/>
+      </w:pPr>
+      <w:rPr>
+        <w:rFonts w:ascii="Wingdings" w:hAnsi="Wingdings" w:hint="default"/>
+      </w:rPr>
+    </w:lvl>
+    <w:lvl w:ilvl="3" w:tplc="04090001" w:tentative="1">
+      <w:start w:val="1"/>
+      <w:numFmt w:val="bullet"/>
+      <w:lvlText w:val=""/>
+      <w:lvlJc w:val="left"/>
+      <w:pPr>
+        <w:ind w:left="2880" w:hanging="360"/>
+      </w:pPr>
+      <w:rPr>
+        <w:rFonts w:ascii="Symbol" w:hAnsi="Symbol" w:hint="default"/>
+      </w:rPr>
+    </w:lvl>
+    <w:lvl w:ilvl="4" w:tplc="04090003" w:tentative="1">
+      <w:start w:val="1"/>
+      <w:numFmt w:val="bullet"/>
+      <w:lvlText w:val="o"/>
+      <w:lvlJc w:val="left"/>
+      <w:pPr>
+        <w:ind w:left="3600" w:hanging="360"/>
+      </w:pPr>
+      <w:rPr>
+        <w:rFonts w:ascii="Courier New" w:hAnsi="Courier New" w:cs="Courier New" w:hint="default"/>
+      </w:rPr>
+    </w:lvl>
+    <w:lvl w:ilvl="5" w:tplc="04090005" w:tentative="1">
+      <w:start w:val="1"/>
+      <w:numFmt w:val="bullet"/>
+      <w:lvlText w:val=""/>
+      <w:lvlJc w:val="left"/>
+      <w:pPr>
+        <w:ind w:left="4320" w:hanging="360"/>
+      </w:pPr>
+      <w:rPr>
+        <w:rFonts w:ascii="Wingdings" w:hAnsi="Wingdings" w:hint="default"/>
+      </w:rPr>
+    </w:lvl>
+    <w:lvl w:ilvl="6" w:tplc="04090001" w:tentative="1">
+      <w:start w:val="1"/>
+      <w:numFmt w:val="bullet"/>
+      <w:lvlText w:val=""/>
+      <w:lvlJc w:val="left"/>
+      <w:pPr>
+        <w:ind w:left="5040" w:hanging="360"/>
+      </w:pPr>
+      <w:rPr>
+        <w:rFonts w:ascii="Symbol" w:hAnsi="Symbol" w:hint="default"/>
+      </w:rPr>
+    </w:lvl>
+    <w:lvl w:ilvl="7" w:tplc="04090003" w:tentative="1">
+      <w:start w:val="1"/>
+      <w:numFmt w:val="bullet"/>
+      <w:lvlText w:val="o"/>
+      <w:lvlJc w:val="left"/>
+      <w:pPr>
+        <w:ind w:left="5760" w:hanging="360"/>
+      </w:pPr>
+      <w:rPr>
+        <w:rFonts w:ascii="Courier New" w:hAnsi="Courier New" w:cs="Courier New" w:hint="default"/>
+      </w:rPr>
+    </w:lvl>
+    <w:lvl w:ilvl="8" w:tplc="04090005" w:tentative="1">
+      <w:start w:val="1"/>
+      <w:numFmt w:val="bullet"/>
+      <w:lvlText w:val=""/>
+      <w:lvlJc w:val="left"/>
+      <w:pPr>
+        <w:ind w:left="6480" w:hanging="360"/>
+      </w:pPr>
+      <w:rPr>
+        <w:rFonts w:ascii="Wingdings" w:hAnsi="Wingdings" w:hint="default"/>
+      </w:rPr>
+    </w:lvl>
+  </w:abstractNum>
+  <w:abstractNum w:abstractNumId="4">
     <w:nsid w:val="6B6853DF"/>
     <w:multiLevelType w:val="hybridMultilevel"/>
     <w:tmpl w:val="D65E5B58"/>
@@ -3019,7 +3300,7 @@
       </w:pPr>
     </w:lvl>
   </w:abstractNum>
-  <w:abstractNum w:abstractNumId="4">
+  <w:abstractNum w:abstractNumId="5">
     <w:nsid w:val="77DC1445"/>
     <w:multiLevelType w:val="hybridMultilevel"/>
     <w:tmpl w:val="7A64E6D8"/>
@@ -3172,10 +3453,13 @@
     <w:abstractNumId w:val="0"/>
   </w:num>
   <w:num w:numId="22">
-    <w:abstractNumId w:val="3"/>
+    <w:abstractNumId w:val="4"/>
   </w:num>
   <w:num w:numId="23">
-    <w:abstractNumId w:val="4"/>
+    <w:abstractNumId w:val="5"/>
+  </w:num>
+  <w:num w:numId="24">
+    <w:abstractNumId w:val="3"/>
   </w:num>
 </w:numbering>
 </file>
@@ -3841,7 +4125,6 @@
   <w:style w:type="character" w:default="1" w:styleId="DefaultParagraphFont">
     <w:name w:val="Default Paragraph Font"/>
     <w:uiPriority w:val="1"/>
-    <w:semiHidden/>
     <w:unhideWhenUsed/>
   </w:style>
   <w:style w:type="table" w:default="1" w:styleId="TableNormal">
@@ -4848,7 +5131,7 @@
 </file>
 
 <file path=customXml/itemProps1.xml><?xml version="1.0" encoding="utf-8"?>
-<ds:datastoreItem xmlns:ds="http://schemas.openxmlformats.org/officeDocument/2006/customXml" ds:itemID="{103D0E60-2EBD-4535-BDDD-64A44D18FF0F}">
+<ds:datastoreItem xmlns:ds="http://schemas.openxmlformats.org/officeDocument/2006/customXml" ds:itemID="{AF60D696-CE20-4AD5-A8A9-421E03744E45}">
   <ds:schemaRefs>
     <ds:schemaRef ds:uri="http://schemas.openxmlformats.org/officeDocument/2006/bibliography"/>
   </ds:schemaRefs>

</xml_diff>